<commit_message>
Lista de exercicios 02
</commit_message>
<xml_diff>
--- a/Algoritmos de Programacao/Logica/Lista 2/Lista de Exercícios 02 - Comandos basicos e operadores.docx
+++ b/Algoritmos de Programacao/Logica/Lista 2/Lista de Exercícios 02 - Comandos basicos e operadores.docx
@@ -4,33 +4,7 @@
   <w:body>
     <w:p>
       <w:pPr>
-        <w:pStyle w:val="Normal1"/>
-        <w:keepNext w:val="false"/>
-        <w:keepLines w:val="false"/>
-        <w:pageBreakBefore w:val="false"/>
-        <w:widowControl w:val="false"/>
-        <w:pBdr/>
-        <w:shd w:val="clear" w:fill="auto"/>
-        <w:spacing w:lineRule="auto" w:line="240" w:before="0" w:after="0"/>
-        <w:ind w:left="0" w:right="0" w:hanging="0"/>
-        <w:jc w:val="left"/>
-        <w:rPr>
-          <w:rFonts w:ascii="Arial" w:hAnsi="Arial" w:eastAsia="Arial" w:cs="Arial"/>
-          <w:sz w:val="24"/>
-          <w:szCs w:val="24"/>
-        </w:rPr>
-      </w:pPr>
-      <w:r>
-        <w:rPr>
-          <w:rFonts w:eastAsia="Arial" w:cs="Arial" w:ascii="Arial" w:hAnsi="Arial"/>
-          <w:sz w:val="24"/>
-          <w:szCs w:val="24"/>
-        </w:rPr>
-      </w:r>
-    </w:p>
-    <w:p>
-      <w:pPr>
-        <w:pStyle w:val="Normal1"/>
+        <w:pStyle w:val="LOnormal"/>
         <w:pageBreakBefore w:val="false"/>
         <w:spacing w:lineRule="auto" w:line="240" w:before="0" w:after="0"/>
         <w:jc w:val="center"/>
@@ -57,7 +31,7 @@
     </w:p>
     <w:p>
       <w:pPr>
-        <w:pStyle w:val="Normal1"/>
+        <w:pStyle w:val="LOnormal"/>
         <w:pageBreakBefore w:val="false"/>
         <w:spacing w:lineRule="auto" w:line="240" w:before="0" w:after="0"/>
         <w:jc w:val="center"/>
@@ -83,12 +57,11 @@
     </w:p>
     <w:p>
       <w:pPr>
-        <w:pStyle w:val="Normal1"/>
+        <w:pStyle w:val="LOnormal"/>
         <w:keepNext w:val="false"/>
         <w:keepLines w:val="false"/>
         <w:pageBreakBefore w:val="false"/>
         <w:widowControl/>
-        <w:pBdr/>
         <w:shd w:val="clear" w:fill="auto"/>
         <w:spacing w:lineRule="auto" w:line="240" w:before="0" w:after="0"/>
         <w:ind w:left="720" w:right="0" w:hanging="0"/>
@@ -112,7 +85,7 @@
     </w:p>
     <w:p>
       <w:pPr>
-        <w:pStyle w:val="Normal1"/>
+        <w:pStyle w:val="LOnormal"/>
         <w:widowControl w:val="false"/>
         <w:numPr>
           <w:ilvl w:val="0"/>
@@ -135,7 +108,7 @@
     </w:p>
     <w:p>
       <w:pPr>
-        <w:pStyle w:val="Normal1"/>
+        <w:pStyle w:val="LOnormal"/>
         <w:widowControl w:val="false"/>
         <w:spacing w:lineRule="auto" w:line="240" w:before="0" w:after="0"/>
         <w:ind w:left="720" w:hanging="0"/>
@@ -158,7 +131,7 @@
     </w:p>
     <w:p>
       <w:pPr>
-        <w:pStyle w:val="Normal1"/>
+        <w:pStyle w:val="LOnormal"/>
         <w:widowControl w:val="false"/>
         <w:numPr>
           <w:ilvl w:val="0"/>
@@ -176,12 +149,30 @@
           <w:sz w:val="26"/>
           <w:szCs w:val="26"/>
         </w:rPr>
-        <w:t>Desenvolva um algoritmo em Portugol que solicite a digitação de dois números. Depois, calcule a soma deles e mostre ao usuário.</w:t>
-      </w:r>
-    </w:p>
-    <w:p>
-      <w:pPr>
-        <w:pStyle w:val="Normal1"/>
+        <w:t xml:space="preserve">Desenvolva um algoritmo em </w:t>
+      </w:r>
+      <w:r>
+        <w:rPr>
+          <w:rFonts w:eastAsia="Lato" w:cs="Lato" w:ascii="Lato" w:hAnsi="Lato"/>
+          <w:color w:val="595959"/>
+          <w:sz w:val="26"/>
+          <w:szCs w:val="26"/>
+        </w:rPr>
+        <w:t>Java</w:t>
+      </w:r>
+      <w:r>
+        <w:rPr>
+          <w:rFonts w:eastAsia="Lato" w:cs="Lato" w:ascii="Lato" w:hAnsi="Lato"/>
+          <w:color w:val="595959"/>
+          <w:sz w:val="26"/>
+          <w:szCs w:val="26"/>
+        </w:rPr>
+        <w:t xml:space="preserve"> que solicite a digitação de dois números. Depois, calcule a soma deles e mostre ao usuário.</w:t>
+      </w:r>
+    </w:p>
+    <w:p>
+      <w:pPr>
+        <w:pStyle w:val="LOnormal"/>
         <w:widowControl w:val="false"/>
         <w:spacing w:lineRule="auto" w:line="240" w:before="0" w:after="0"/>
         <w:jc w:val="both"/>
@@ -203,7 +194,7 @@
     </w:p>
     <w:p>
       <w:pPr>
-        <w:pStyle w:val="Normal1"/>
+        <w:pStyle w:val="LOnormal"/>
         <w:widowControl w:val="false"/>
         <w:numPr>
           <w:ilvl w:val="0"/>
@@ -221,12 +212,30 @@
           <w:sz w:val="26"/>
           <w:szCs w:val="26"/>
         </w:rPr>
-        <w:t>Desenvolva um algoritmo em Portugol  que peça para o usuário digitar três números. O programa deve  calcular a média entre eles e mostrar o resultado.</w:t>
-      </w:r>
-    </w:p>
-    <w:p>
-      <w:pPr>
-        <w:pStyle w:val="Normal1"/>
+        <w:t xml:space="preserve">Desenvolva um algoritmo em </w:t>
+      </w:r>
+      <w:r>
+        <w:rPr>
+          <w:rFonts w:eastAsia="Lato" w:cs="Lato" w:ascii="Lato" w:hAnsi="Lato"/>
+          <w:color w:val="595959"/>
+          <w:sz w:val="26"/>
+          <w:szCs w:val="26"/>
+        </w:rPr>
+        <w:t>Java</w:t>
+      </w:r>
+      <w:r>
+        <w:rPr>
+          <w:rFonts w:eastAsia="Lato" w:cs="Lato" w:ascii="Lato" w:hAnsi="Lato"/>
+          <w:color w:val="595959"/>
+          <w:sz w:val="26"/>
+          <w:szCs w:val="26"/>
+        </w:rPr>
+        <w:t xml:space="preserve">  que peça para o usuário digitar três números. O programa deve  calcular a média entre eles e mostrar o resultado.</w:t>
+      </w:r>
+    </w:p>
+    <w:p>
+      <w:pPr>
+        <w:pStyle w:val="LOnormal"/>
         <w:widowControl w:val="false"/>
         <w:spacing w:lineRule="auto" w:line="240" w:before="0" w:after="0"/>
         <w:jc w:val="both"/>
@@ -248,7 +257,7 @@
     </w:p>
     <w:p>
       <w:pPr>
-        <w:pStyle w:val="Normal1"/>
+        <w:pStyle w:val="LOnormal"/>
         <w:widowControl w:val="false"/>
         <w:numPr>
           <w:ilvl w:val="0"/>
@@ -266,12 +275,30 @@
           <w:sz w:val="26"/>
           <w:szCs w:val="26"/>
         </w:rPr>
-        <w:t>Desenvolva um algoritmo em Portugol que que peça ao usuário digitar a base e a altura de um retângulo. Ele deve calcular e mostrar a área desse retângulo.</w:t>
-      </w:r>
-    </w:p>
-    <w:p>
-      <w:pPr>
-        <w:pStyle w:val="Normal1"/>
+        <w:t xml:space="preserve">Desenvolva um algoritmo em </w:t>
+      </w:r>
+      <w:r>
+        <w:rPr>
+          <w:rFonts w:eastAsia="Lato" w:cs="Lato" w:ascii="Lato" w:hAnsi="Lato"/>
+          <w:color w:val="595959"/>
+          <w:sz w:val="26"/>
+          <w:szCs w:val="26"/>
+        </w:rPr>
+        <w:t>Java</w:t>
+      </w:r>
+      <w:r>
+        <w:rPr>
+          <w:rFonts w:eastAsia="Lato" w:cs="Lato" w:ascii="Lato" w:hAnsi="Lato"/>
+          <w:color w:val="595959"/>
+          <w:sz w:val="26"/>
+          <w:szCs w:val="26"/>
+        </w:rPr>
+        <w:t xml:space="preserve"> que que peça ao usuário digitar a base e a altura de um retângulo. Ele deve calcular e mostrar a área desse retângulo.</w:t>
+      </w:r>
+    </w:p>
+    <w:p>
+      <w:pPr>
+        <w:pStyle w:val="LOnormal"/>
         <w:widowControl w:val="false"/>
         <w:spacing w:lineRule="auto" w:line="240" w:before="0" w:after="0"/>
         <w:jc w:val="both"/>
@@ -293,7 +320,7 @@
     </w:p>
     <w:p>
       <w:pPr>
-        <w:pStyle w:val="Normal1"/>
+        <w:pStyle w:val="LOnormal"/>
         <w:widowControl w:val="false"/>
         <w:numPr>
           <w:ilvl w:val="0"/>
@@ -316,7 +343,7 @@
     </w:p>
     <w:p>
       <w:pPr>
-        <w:pStyle w:val="Normal1"/>
+        <w:pStyle w:val="LOnormal"/>
         <w:widowControl w:val="false"/>
         <w:spacing w:lineRule="auto" w:line="240" w:before="0" w:after="0"/>
         <w:jc w:val="both"/>
@@ -338,7 +365,7 @@
     </w:p>
     <w:p>
       <w:pPr>
-        <w:pStyle w:val="Normal1"/>
+        <w:pStyle w:val="LOnormal"/>
         <w:widowControl w:val="false"/>
         <w:numPr>
           <w:ilvl w:val="0"/>
@@ -356,12 +383,30 @@
           <w:sz w:val="26"/>
           <w:szCs w:val="26"/>
         </w:rPr>
-        <w:t>Desenvolva um algoritmo em Portugol que que pergunta o preço de um produto e qual a porcentagem de desconto que você quer aplicar. O programa deve calcular e mostrar o preço final com o desconto.</w:t>
-      </w:r>
-    </w:p>
-    <w:p>
-      <w:pPr>
-        <w:pStyle w:val="Normal1"/>
+        <w:t xml:space="preserve">Desenvolva um algoritmo em </w:t>
+      </w:r>
+      <w:r>
+        <w:rPr>
+          <w:rFonts w:eastAsia="Lato" w:cs="Lato" w:ascii="Lato" w:hAnsi="Lato"/>
+          <w:color w:val="595959"/>
+          <w:sz w:val="26"/>
+          <w:szCs w:val="26"/>
+        </w:rPr>
+        <w:t>Java</w:t>
+      </w:r>
+      <w:r>
+        <w:rPr>
+          <w:rFonts w:eastAsia="Lato" w:cs="Lato" w:ascii="Lato" w:hAnsi="Lato"/>
+          <w:color w:val="595959"/>
+          <w:sz w:val="26"/>
+          <w:szCs w:val="26"/>
+        </w:rPr>
+        <w:t xml:space="preserve"> que que pergunta o preço de um produto e qual a porcentagem de desconto que você quer aplicar. O programa deve calcular e mostrar o preço final com o desconto.</w:t>
+      </w:r>
+    </w:p>
+    <w:p>
+      <w:pPr>
+        <w:pStyle w:val="LOnormal"/>
         <w:widowControl w:val="false"/>
         <w:spacing w:lineRule="auto" w:line="240" w:before="0" w:after="0"/>
         <w:jc w:val="both"/>
@@ -383,7 +428,7 @@
     </w:p>
     <w:p>
       <w:pPr>
-        <w:pStyle w:val="Normal1"/>
+        <w:pStyle w:val="LOnormal"/>
         <w:widowControl w:val="false"/>
         <w:numPr>
           <w:ilvl w:val="0"/>
@@ -412,7 +457,7 @@
     </w:p>
     <w:p>
       <w:pPr>
-        <w:pStyle w:val="Normal1"/>
+        <w:pStyle w:val="LOnormal"/>
         <w:widowControl w:val="false"/>
         <w:spacing w:lineRule="auto" w:line="240" w:before="0" w:after="0"/>
         <w:jc w:val="both"/>
@@ -434,7 +479,7 @@
     </w:p>
     <w:p>
       <w:pPr>
-        <w:pStyle w:val="Normal1"/>
+        <w:pStyle w:val="LOnormal"/>
         <w:widowControl w:val="false"/>
         <w:numPr>
           <w:ilvl w:val="0"/>
@@ -463,7 +508,7 @@
     </w:p>
     <w:p>
       <w:pPr>
-        <w:pStyle w:val="Normal1"/>
+        <w:pStyle w:val="LOnormal"/>
         <w:widowControl w:val="false"/>
         <w:spacing w:lineRule="auto" w:line="240" w:before="0" w:after="0"/>
         <w:jc w:val="both"/>
@@ -485,7 +530,7 @@
     </w:p>
     <w:p>
       <w:pPr>
-        <w:pStyle w:val="Normal1"/>
+        <w:pStyle w:val="LOnormal"/>
         <w:widowControl w:val="false"/>
         <w:numPr>
           <w:ilvl w:val="0"/>
@@ -508,7 +553,7 @@
     </w:p>
     <w:p>
       <w:pPr>
-        <w:pStyle w:val="Normal1"/>
+        <w:pStyle w:val="LOnormal"/>
         <w:widowControl w:val="false"/>
         <w:spacing w:lineRule="auto" w:line="240" w:before="0" w:after="0"/>
         <w:ind w:left="720" w:hanging="0"/>
@@ -532,7 +577,7 @@
     </w:p>
     <w:p>
       <w:pPr>
-        <w:pStyle w:val="Normal1"/>
+        <w:pStyle w:val="LOnormal"/>
         <w:widowControl w:val="false"/>
         <w:spacing w:lineRule="auto" w:line="240" w:before="0" w:after="0"/>
         <w:ind w:left="720" w:hanging="0"/>
@@ -556,7 +601,7 @@
     </w:p>
     <w:p>
       <w:pPr>
-        <w:pStyle w:val="Normal1"/>
+        <w:pStyle w:val="LOnormal"/>
         <w:widowControl w:val="false"/>
         <w:spacing w:lineRule="auto" w:line="240" w:before="0" w:after="0"/>
         <w:ind w:left="720" w:hanging="0"/>
@@ -580,7 +625,7 @@
     </w:p>
     <w:p>
       <w:pPr>
-        <w:pStyle w:val="Normal1"/>
+        <w:pStyle w:val="LOnormal"/>
         <w:widowControl w:val="false"/>
         <w:spacing w:lineRule="auto" w:line="240" w:before="0" w:after="0"/>
         <w:ind w:left="720" w:hanging="0"/>
@@ -604,7 +649,7 @@
     </w:p>
     <w:p>
       <w:pPr>
-        <w:pStyle w:val="Normal1"/>
+        <w:pStyle w:val="LOnormal"/>
         <w:widowControl w:val="false"/>
         <w:spacing w:lineRule="auto" w:line="240" w:before="0" w:after="0"/>
         <w:ind w:left="720" w:hanging="0"/>
@@ -617,12 +662,17 @@
         </w:rPr>
       </w:pPr>
       <w:r>
-        <w:rPr/>
-      </w:r>
-    </w:p>
-    <w:p>
-      <w:pPr>
-        <w:pStyle w:val="Normal1"/>
+        <w:rPr>
+          <w:rFonts w:eastAsia="Lato" w:cs="Lato" w:ascii="Lato" w:hAnsi="Lato"/>
+          <w:color w:val="595959"/>
+          <w:sz w:val="26"/>
+          <w:szCs w:val="26"/>
+        </w:rPr>
+      </w:r>
+    </w:p>
+    <w:p>
+      <w:pPr>
+        <w:pStyle w:val="LOnormal"/>
         <w:widowControl w:val="false"/>
         <w:spacing w:lineRule="auto" w:line="240" w:before="0" w:after="0"/>
         <w:ind w:left="720" w:hanging="0"/>
@@ -635,12 +685,17 @@
         </w:rPr>
       </w:pPr>
       <w:r>
-        <w:rPr/>
-      </w:r>
-    </w:p>
-    <w:p>
-      <w:pPr>
-        <w:pStyle w:val="Normal1"/>
+        <w:rPr>
+          <w:rFonts w:eastAsia="Lato" w:cs="Lato" w:ascii="Lato" w:hAnsi="Lato"/>
+          <w:color w:val="595959"/>
+          <w:sz w:val="26"/>
+          <w:szCs w:val="26"/>
+        </w:rPr>
+      </w:r>
+    </w:p>
+    <w:p>
+      <w:pPr>
+        <w:pStyle w:val="LOnormal"/>
         <w:widowControl w:val="false"/>
         <w:spacing w:lineRule="auto" w:line="240" w:before="0" w:after="0"/>
         <w:ind w:left="720" w:hanging="0"/>
@@ -653,12 +708,17 @@
         </w:rPr>
       </w:pPr>
       <w:r>
-        <w:rPr/>
-      </w:r>
-    </w:p>
-    <w:p>
-      <w:pPr>
-        <w:pStyle w:val="Normal1"/>
+        <w:rPr>
+          <w:rFonts w:eastAsia="Lato" w:cs="Lato" w:ascii="Lato" w:hAnsi="Lato"/>
+          <w:color w:val="595959"/>
+          <w:sz w:val="26"/>
+          <w:szCs w:val="26"/>
+        </w:rPr>
+      </w:r>
+    </w:p>
+    <w:p>
+      <w:pPr>
+        <w:pStyle w:val="LOnormal"/>
         <w:widowControl w:val="false"/>
         <w:spacing w:lineRule="auto" w:line="240" w:before="0" w:after="0"/>
         <w:ind w:left="720" w:hanging="0"/>
@@ -671,12 +731,17 @@
         </w:rPr>
       </w:pPr>
       <w:r>
-        <w:rPr/>
-      </w:r>
-    </w:p>
-    <w:p>
-      <w:pPr>
-        <w:pStyle w:val="Normal1"/>
+        <w:rPr>
+          <w:rFonts w:eastAsia="Lato" w:cs="Lato" w:ascii="Lato" w:hAnsi="Lato"/>
+          <w:color w:val="595959"/>
+          <w:sz w:val="26"/>
+          <w:szCs w:val="26"/>
+        </w:rPr>
+      </w:r>
+    </w:p>
+    <w:p>
+      <w:pPr>
+        <w:pStyle w:val="LOnormal"/>
         <w:widowControl w:val="false"/>
         <w:spacing w:lineRule="auto" w:line="240" w:before="0" w:after="0"/>
         <w:ind w:left="720" w:hanging="0"/>
@@ -689,12 +754,17 @@
         </w:rPr>
       </w:pPr>
       <w:r>
-        <w:rPr/>
-      </w:r>
-    </w:p>
-    <w:p>
-      <w:pPr>
-        <w:pStyle w:val="Normal1"/>
+        <w:rPr>
+          <w:rFonts w:eastAsia="Lato" w:cs="Lato" w:ascii="Lato" w:hAnsi="Lato"/>
+          <w:color w:val="595959"/>
+          <w:sz w:val="26"/>
+          <w:szCs w:val="26"/>
+        </w:rPr>
+      </w:r>
+    </w:p>
+    <w:p>
+      <w:pPr>
+        <w:pStyle w:val="LOnormal"/>
         <w:pageBreakBefore w:val="false"/>
         <w:spacing w:lineRule="auto" w:line="240" w:before="0" w:after="0"/>
         <w:ind w:left="0" w:hanging="0"/>
@@ -716,7 +786,7 @@
     </w:p>
     <w:p>
       <w:pPr>
-        <w:pStyle w:val="Normal1"/>
+        <w:pStyle w:val="LOnormal"/>
         <w:pageBreakBefore w:val="false"/>
         <w:numPr>
           <w:ilvl w:val="0"/>
@@ -745,7 +815,7 @@
     </w:p>
     <w:p>
       <w:pPr>
-        <w:pStyle w:val="Normal1"/>
+        <w:pStyle w:val="LOnormal"/>
         <w:pageBreakBefore w:val="false"/>
         <w:numPr>
           <w:ilvl w:val="0"/>
@@ -776,7 +846,7 @@
     </w:p>
     <w:p>
       <w:pPr>
-        <w:pStyle w:val="Normal1"/>
+        <w:pStyle w:val="LOnormal"/>
         <w:pageBreakBefore w:val="false"/>
         <w:numPr>
           <w:ilvl w:val="0"/>
@@ -807,7 +877,7 @@
     </w:p>
     <w:p>
       <w:pPr>
-        <w:pStyle w:val="Normal1"/>
+        <w:pStyle w:val="LOnormal"/>
         <w:pageBreakBefore w:val="false"/>
         <w:numPr>
           <w:ilvl w:val="0"/>
@@ -838,7 +908,7 @@
     </w:p>
     <w:p>
       <w:pPr>
-        <w:pStyle w:val="Normal1"/>
+        <w:pStyle w:val="LOnormal"/>
         <w:pageBreakBefore w:val="false"/>
         <w:spacing w:lineRule="auto" w:line="240" w:before="0" w:after="0"/>
         <w:jc w:val="both"/>
@@ -862,7 +932,7 @@
     </w:p>
     <w:p>
       <w:pPr>
-        <w:pStyle w:val="Normal1"/>
+        <w:pStyle w:val="LOnormal"/>
         <w:pageBreakBefore w:val="false"/>
         <w:spacing w:lineRule="auto" w:line="240" w:before="0" w:after="0"/>
         <w:jc w:val="both"/>
@@ -1446,6 +1516,7 @@
     <w:qFormat/>
     <w:pPr>
       <w:widowControl/>
+      <w:suppressAutoHyphens w:val="true"/>
       <w:bidi w:val="0"/>
       <w:spacing w:lineRule="auto" w:line="276" w:before="0" w:after="200"/>
       <w:jc w:val="left"/>
@@ -1461,8 +1532,8 @@
   </w:style>
   <w:style w:type="paragraph" w:styleId="Ttulo1">
     <w:name w:val="Heading 1"/>
-    <w:basedOn w:val="Normal1"/>
-    <w:next w:val="Normal1"/>
+    <w:basedOn w:val="LOnormal"/>
+    <w:next w:val="LOnormal"/>
     <w:qFormat/>
     <w:pPr>
       <w:keepNext w:val="true"/>
@@ -1478,8 +1549,8 @@
   </w:style>
   <w:style w:type="paragraph" w:styleId="Ttulo2">
     <w:name w:val="Heading 2"/>
-    <w:basedOn w:val="Normal1"/>
-    <w:next w:val="Normal1"/>
+    <w:basedOn w:val="LOnormal"/>
+    <w:next w:val="LOnormal"/>
     <w:qFormat/>
     <w:pPr>
       <w:keepNext w:val="true"/>
@@ -1495,8 +1566,8 @@
   </w:style>
   <w:style w:type="paragraph" w:styleId="Ttulo3">
     <w:name w:val="Heading 3"/>
-    <w:basedOn w:val="Normal1"/>
-    <w:next w:val="Normal1"/>
+    <w:basedOn w:val="LOnormal"/>
+    <w:next w:val="LOnormal"/>
     <w:qFormat/>
     <w:pPr>
       <w:keepNext w:val="true"/>
@@ -1512,8 +1583,8 @@
   </w:style>
   <w:style w:type="paragraph" w:styleId="Ttulo4">
     <w:name w:val="Heading 4"/>
-    <w:basedOn w:val="Normal1"/>
-    <w:next w:val="Normal1"/>
+    <w:basedOn w:val="LOnormal"/>
+    <w:next w:val="LOnormal"/>
     <w:qFormat/>
     <w:pPr>
       <w:keepNext w:val="true"/>
@@ -1529,8 +1600,8 @@
   </w:style>
   <w:style w:type="paragraph" w:styleId="Ttulo5">
     <w:name w:val="Heading 5"/>
-    <w:basedOn w:val="Normal1"/>
-    <w:next w:val="Normal1"/>
+    <w:basedOn w:val="LOnormal"/>
+    <w:next w:val="LOnormal"/>
     <w:qFormat/>
     <w:pPr>
       <w:keepNext w:val="true"/>
@@ -1546,8 +1617,8 @@
   </w:style>
   <w:style w:type="paragraph" w:styleId="Ttulo6">
     <w:name w:val="Heading 6"/>
-    <w:basedOn w:val="Normal1"/>
-    <w:next w:val="Normal1"/>
+    <w:basedOn w:val="LOnormal"/>
+    <w:next w:val="LOnormal"/>
     <w:qFormat/>
     <w:pPr>
       <w:keepNext w:val="true"/>
@@ -1619,11 +1690,12 @@
       <w:rFonts w:cs="FreeSans"/>
     </w:rPr>
   </w:style>
-  <w:style w:type="paragraph" w:styleId="Normal1" w:default="1">
+  <w:style w:type="paragraph" w:styleId="LOnormal" w:default="1">
     <w:name w:val="LO-normal"/>
     <w:qFormat/>
     <w:pPr>
       <w:widowControl/>
+      <w:suppressAutoHyphens w:val="true"/>
       <w:bidi w:val="0"/>
       <w:spacing w:lineRule="auto" w:line="276" w:before="0" w:after="200"/>
       <w:jc w:val="left"/>
@@ -1639,8 +1711,8 @@
   </w:style>
   <w:style w:type="paragraph" w:styleId="Ttulododocumento">
     <w:name w:val="Title"/>
-    <w:basedOn w:val="Normal1"/>
-    <w:next w:val="Normal1"/>
+    <w:basedOn w:val="LOnormal"/>
+    <w:next w:val="LOnormal"/>
     <w:qFormat/>
     <w:pPr>
       <w:keepNext w:val="true"/>
@@ -1656,8 +1728,8 @@
   </w:style>
   <w:style w:type="paragraph" w:styleId="Subttulo">
     <w:name w:val="Subtitle"/>
-    <w:basedOn w:val="Normal1"/>
-    <w:next w:val="Normal1"/>
+    <w:basedOn w:val="LOnormal"/>
+    <w:next w:val="LOnormal"/>
     <w:qFormat/>
     <w:pPr>
       <w:keepNext w:val="true"/>

</xml_diff>